<commit_message>
Refactor and have remote full POC working
</commit_message>
<xml_diff>
--- a/template.travel-advance.docx
+++ b/template.travel-advance.docx
@@ -83,10 +83,10 @@
                   <v:path o:extrusionok="f" gradientshapeok="t" o:connecttype="rect"/>
                   <o:lock v:ext="edit" aspectratio="t"/>
                 </v:shapetype>
-                <v:shape id="_x0000_i1025" type="#_x0000_t75" style="width:165pt;height:18.75pt" o:ole="" fillcolor="window">
+                <v:shape id="_x0000_i1025" type="#_x0000_t75" style="width:164.8pt;height:18.75pt" o:ole="" fillcolor="window">
                   <v:imagedata r:id="rId7" o:title=""/>
                 </v:shape>
-                <o:OLEObject Type="Embed" ProgID="MSDraw" ShapeID="_x0000_i1025" DrawAspect="Content" ObjectID="_1595243536" r:id="rId8">
+                <o:OLEObject Type="Embed" ProgID="MSDraw" ShapeID="_x0000_i1025" DrawAspect="Content" ObjectID="_1595251435" r:id="rId8">
                   <o:FieldCodes>\* MERGEFORMAT</o:FieldCodes>
                 </o:OLEObject>
               </w:object>
@@ -1572,7 +1572,6 @@
             <w:bookmarkEnd w:id="7"/>
           </w:p>
         </w:tc>
-        <w:bookmarkStart w:id="8" w:name="Text8"/>
         <w:tc>
           <w:tcPr>
             <w:tcW w:w="2232" w:type="dxa"/>
@@ -1594,27 +1593,14 @@
                 <w:rFonts w:ascii="Arial" w:hAnsi="Arial"/>
                 <w:sz w:val="18"/>
               </w:rPr>
-              <w:fldChar w:fldCharType="begin">
-                <w:ffData>
-                  <w:name w:val="Text8"/>
-                  <w:enabled/>
-                  <w:calcOnExit w:val="0"/>
-                  <w:textInput/>
-                </w:ffData>
-              </w:fldChar>
-            </w:r>
-            <w:r>
-              <w:rPr>
-                <w:rFonts w:ascii="Arial" w:hAnsi="Arial"/>
-                <w:sz w:val="18"/>
-              </w:rPr>
-              <w:instrText xml:space="preserve"> FORMTEXT </w:instrText>
-            </w:r>
-            <w:r>
-              <w:rPr>
-                <w:rFonts w:ascii="Arial" w:hAnsi="Arial"/>
-                <w:sz w:val="18"/>
-              </w:rPr>
+              <w:fldChar w:fldCharType="begin"/>
+            </w:r>
+            <w:r>
+              <w:rPr>
+                <w:rFonts w:ascii="Arial" w:hAnsi="Arial"/>
+                <w:sz w:val="18"/>
+              </w:rPr>
+              <w:instrText xml:space="preserve"> MERGEFIELD  phone_number  \* MERGEFORMAT </w:instrText>
             </w:r>
             <w:r>
               <w:rPr>
@@ -1626,9 +1612,10 @@
             <w:r>
               <w:rPr>
                 <w:rFonts w:ascii="Arial" w:hAnsi="Arial"/>
-                <w:sz w:val="18"/>
-              </w:rPr>
-              <w:t>613-762-2158</w:t>
+                <w:noProof/>
+                <w:sz w:val="18"/>
+              </w:rPr>
+              <w:t>«phone_number»</w:t>
             </w:r>
             <w:r>
               <w:rPr>
@@ -1637,10 +1624,9 @@
               </w:rPr>
               <w:fldChar w:fldCharType="end"/>
             </w:r>
-            <w:bookmarkEnd w:id="8"/>
-          </w:p>
-        </w:tc>
-        <w:bookmarkStart w:id="9" w:name="Text10"/>
+          </w:p>
+        </w:tc>
+        <w:bookmarkStart w:id="8" w:name="Text10"/>
         <w:tc>
           <w:tcPr>
             <w:tcW w:w="4752" w:type="dxa"/>
@@ -1736,7 +1722,7 @@
               </w:rPr>
               <w:fldChar w:fldCharType="end"/>
             </w:r>
-            <w:bookmarkEnd w:id="9"/>
+            <w:bookmarkEnd w:id="8"/>
           </w:p>
         </w:tc>
       </w:tr>
@@ -1824,7 +1810,7 @@
             </w:r>
           </w:p>
         </w:tc>
-        <w:bookmarkStart w:id="10" w:name="Text11"/>
+        <w:bookmarkStart w:id="9" w:name="Text11"/>
         <w:tc>
           <w:tcPr>
             <w:tcW w:w="4752" w:type="dxa"/>
@@ -1892,11 +1878,11 @@
               </w:rPr>
               <w:fldChar w:fldCharType="end"/>
             </w:r>
-            <w:bookmarkEnd w:id="10"/>
+            <w:bookmarkEnd w:id="9"/>
           </w:p>
         </w:tc>
       </w:tr>
-      <w:bookmarkStart w:id="11" w:name="Text14"/>
+      <w:bookmarkStart w:id="10" w:name="Text14"/>
       <w:tr>
         <w:trPr>
           <w:cantSplit/>
@@ -2004,10 +1990,10 @@
               </w:rPr>
               <w:fldChar w:fldCharType="end"/>
             </w:r>
-            <w:bookmarkEnd w:id="11"/>
-          </w:p>
-        </w:tc>
-        <w:bookmarkStart w:id="12" w:name="Text13"/>
+            <w:bookmarkEnd w:id="10"/>
+          </w:p>
+        </w:tc>
+        <w:bookmarkStart w:id="11" w:name="Text13"/>
         <w:tc>
           <w:tcPr>
             <w:tcW w:w="2232" w:type="dxa"/>
@@ -2106,10 +2092,10 @@
               </w:rPr>
               <w:fldChar w:fldCharType="end"/>
             </w:r>
-            <w:bookmarkEnd w:id="12"/>
-          </w:p>
-        </w:tc>
-        <w:bookmarkStart w:id="13" w:name="Text12"/>
+            <w:bookmarkEnd w:id="11"/>
+          </w:p>
+        </w:tc>
+        <w:bookmarkStart w:id="12" w:name="Text12"/>
         <w:tc>
           <w:tcPr>
             <w:tcW w:w="4752" w:type="dxa"/>
@@ -2206,7 +2192,7 @@
               </w:rPr>
               <w:fldChar w:fldCharType="end"/>
             </w:r>
-            <w:bookmarkEnd w:id="13"/>
+            <w:bookmarkEnd w:id="12"/>
           </w:p>
         </w:tc>
       </w:tr>
@@ -2374,7 +2360,6 @@
           </w:p>
         </w:tc>
       </w:tr>
-      <w:bookmarkStart w:id="14" w:name="Text15"/>
       <w:tr>
         <w:trPr>
           <w:cantSplit/>
@@ -2404,29 +2389,15 @@
                 <w:sz w:val="18"/>
                 <w:lang w:val="fr-FR"/>
               </w:rPr>
-              <w:fldChar w:fldCharType="begin">
-                <w:ffData>
-                  <w:name w:val="Text15"/>
-                  <w:enabled/>
-                  <w:calcOnExit w:val="0"/>
-                  <w:textInput/>
-                </w:ffData>
-              </w:fldChar>
-            </w:r>
-            <w:r>
-              <w:rPr>
-                <w:rFonts w:ascii="Arial" w:hAnsi="Arial"/>
-                <w:sz w:val="18"/>
-                <w:lang w:val="fr-FR"/>
-              </w:rPr>
-              <w:instrText xml:space="preserve"> FORMTEXT </w:instrText>
-            </w:r>
-            <w:r>
-              <w:rPr>
-                <w:rFonts w:ascii="Arial" w:hAnsi="Arial"/>
-                <w:sz w:val="18"/>
-                <w:lang w:val="fr-FR"/>
-              </w:rPr>
+              <w:fldChar w:fldCharType="begin"/>
+            </w:r>
+            <w:r>
+              <w:rPr>
+                <w:rFonts w:ascii="Arial" w:hAnsi="Arial"/>
+                <w:sz w:val="18"/>
+                <w:lang w:val="fr-FR"/>
+              </w:rPr>
+              <w:instrText xml:space="preserve"> MERGEFIELD  purpose  \* MERGEFORMAT </w:instrText>
             </w:r>
             <w:r>
               <w:rPr>
@@ -2439,37 +2410,11 @@
             <w:r>
               <w:rPr>
                 <w:rFonts w:ascii="Arial" w:hAnsi="Arial"/>
-                <w:sz w:val="18"/>
-              </w:rPr>
-              <w:t> </w:t>
-            </w:r>
-            <w:r>
-              <w:rPr>
-                <w:rFonts w:ascii="Arial" w:hAnsi="Arial"/>
-                <w:sz w:val="18"/>
-              </w:rPr>
-              <w:t> </w:t>
-            </w:r>
-            <w:r>
-              <w:rPr>
-                <w:rFonts w:ascii="Arial" w:hAnsi="Arial"/>
-                <w:sz w:val="18"/>
-              </w:rPr>
-              <w:t> </w:t>
-            </w:r>
-            <w:r>
-              <w:rPr>
-                <w:rFonts w:ascii="Arial" w:hAnsi="Arial"/>
-                <w:sz w:val="18"/>
-              </w:rPr>
-              <w:t> </w:t>
-            </w:r>
-            <w:r>
-              <w:rPr>
-                <w:rFonts w:ascii="Arial" w:hAnsi="Arial"/>
-                <w:sz w:val="18"/>
-              </w:rPr>
-              <w:t> </w:t>
+                <w:noProof/>
+                <w:sz w:val="18"/>
+                <w:lang w:val="fr-FR"/>
+              </w:rPr>
+              <w:t>«purpose»</w:t>
             </w:r>
             <w:r>
               <w:rPr>
@@ -2479,10 +2424,9 @@
               </w:rPr>
               <w:fldChar w:fldCharType="end"/>
             </w:r>
-            <w:bookmarkEnd w:id="14"/>
-          </w:p>
-        </w:tc>
-        <w:bookmarkStart w:id="15" w:name="Text16"/>
+          </w:p>
+        </w:tc>
+        <w:bookmarkStart w:id="13" w:name="Text16"/>
         <w:tc>
           <w:tcPr>
             <w:tcW w:w="1008" w:type="dxa"/>
@@ -2584,10 +2528,10 @@
               </w:rPr>
               <w:fldChar w:fldCharType="end"/>
             </w:r>
-            <w:bookmarkEnd w:id="15"/>
-          </w:p>
-        </w:tc>
-        <w:bookmarkStart w:id="16" w:name="Check2"/>
+            <w:bookmarkEnd w:id="13"/>
+          </w:p>
+        </w:tc>
+        <w:bookmarkStart w:id="14" w:name="Check2"/>
         <w:tc>
           <w:tcPr>
             <w:tcW w:w="360" w:type="dxa"/>
@@ -2647,7 +2591,7 @@
               </w:rPr>
               <w:fldChar w:fldCharType="end"/>
             </w:r>
-            <w:bookmarkEnd w:id="16"/>
+            <w:bookmarkEnd w:id="14"/>
           </w:p>
         </w:tc>
         <w:tc>
@@ -3784,6 +3728,47 @@
                 <w:lang w:val="fr-FR"/>
               </w:rPr>
             </w:pPr>
+            <w:r>
+              <w:rPr>
+                <w:rFonts w:ascii="Arial" w:hAnsi="Arial"/>
+                <w:sz w:val="18"/>
+                <w:lang w:val="fr-FR"/>
+              </w:rPr>
+              <w:fldChar w:fldCharType="begin"/>
+            </w:r>
+            <w:r>
+              <w:rPr>
+                <w:rFonts w:ascii="Arial" w:hAnsi="Arial"/>
+                <w:sz w:val="18"/>
+                <w:lang w:val="fr-FR"/>
+              </w:rPr>
+              <w:instrText xml:space="preserve"> MERGEFIELD  dep_date  \* MERGEFORMAT </w:instrText>
+            </w:r>
+            <w:r>
+              <w:rPr>
+                <w:rFonts w:ascii="Arial" w:hAnsi="Arial"/>
+                <w:sz w:val="18"/>
+                <w:lang w:val="fr-FR"/>
+              </w:rPr>
+              <w:fldChar w:fldCharType="separate"/>
+            </w:r>
+            <w:r>
+              <w:rPr>
+                <w:rFonts w:ascii="Arial" w:hAnsi="Arial"/>
+                <w:noProof/>
+                <w:sz w:val="18"/>
+                <w:lang w:val="fr-FR"/>
+              </w:rPr>
+              <w:t>«dep_date»</w:t>
+            </w:r>
+            <w:r>
+              <w:rPr>
+                <w:rFonts w:ascii="Arial" w:hAnsi="Arial"/>
+                <w:sz w:val="18"/>
+                <w:lang w:val="fr-FR"/>
+              </w:rPr>
+              <w:fldChar w:fldCharType="end"/>
+            </w:r>
           </w:p>
         </w:tc>
         <w:tc>
@@ -3804,6 +3789,14 @@
                 <w:lang w:val="fr-FR"/>
               </w:rPr>
             </w:pPr>
+            <w:r>
+              <w:rPr>
+                <w:rFonts w:ascii="Arial" w:hAnsi="Arial"/>
+                <w:sz w:val="18"/>
+                <w:lang w:val="fr-FR"/>
+              </w:rPr>
+              <w:t>Ottawa</w:t>
+            </w:r>
           </w:p>
         </w:tc>
         <w:tc>
@@ -3824,6 +3817,47 @@
                 <w:lang w:val="fr-FR"/>
               </w:rPr>
             </w:pPr>
+            <w:r>
+              <w:rPr>
+                <w:rFonts w:ascii="Arial" w:hAnsi="Arial"/>
+                <w:sz w:val="18"/>
+                <w:lang w:val="fr-FR"/>
+              </w:rPr>
+              <w:fldChar w:fldCharType="begin"/>
+            </w:r>
+            <w:r>
+              <w:rPr>
+                <w:rFonts w:ascii="Arial" w:hAnsi="Arial"/>
+                <w:sz w:val="18"/>
+                <w:lang w:val="fr-FR"/>
+              </w:rPr>
+              <w:instrText xml:space="preserve"> MERGEFIELD  travel_city  \* MERGEFORMAT </w:instrText>
+            </w:r>
+            <w:r>
+              <w:rPr>
+                <w:rFonts w:ascii="Arial" w:hAnsi="Arial"/>
+                <w:sz w:val="18"/>
+                <w:lang w:val="fr-FR"/>
+              </w:rPr>
+              <w:fldChar w:fldCharType="separate"/>
+            </w:r>
+            <w:r>
+              <w:rPr>
+                <w:rFonts w:ascii="Arial" w:hAnsi="Arial"/>
+                <w:noProof/>
+                <w:sz w:val="18"/>
+                <w:lang w:val="fr-FR"/>
+              </w:rPr>
+              <w:t>«travel_city»</w:t>
+            </w:r>
+            <w:r>
+              <w:rPr>
+                <w:rFonts w:ascii="Arial" w:hAnsi="Arial"/>
+                <w:sz w:val="18"/>
+                <w:lang w:val="fr-FR"/>
+              </w:rPr>
+              <w:fldChar w:fldCharType="end"/>
+            </w:r>
           </w:p>
         </w:tc>
         <w:tc>
@@ -3996,6 +4030,47 @@
                 <w:lang w:val="fr-FR"/>
               </w:rPr>
             </w:pPr>
+            <w:r>
+              <w:rPr>
+                <w:rFonts w:ascii="Arial" w:hAnsi="Arial"/>
+                <w:sz w:val="18"/>
+                <w:lang w:val="fr-FR"/>
+              </w:rPr>
+              <w:fldChar w:fldCharType="begin"/>
+            </w:r>
+            <w:r>
+              <w:rPr>
+                <w:rFonts w:ascii="Arial" w:hAnsi="Arial"/>
+                <w:sz w:val="18"/>
+                <w:lang w:val="fr-FR"/>
+              </w:rPr>
+              <w:instrText xml:space="preserve"> MERGEFIELD  ret_date  \* MERGEFORMAT </w:instrText>
+            </w:r>
+            <w:r>
+              <w:rPr>
+                <w:rFonts w:ascii="Arial" w:hAnsi="Arial"/>
+                <w:sz w:val="18"/>
+                <w:lang w:val="fr-FR"/>
+              </w:rPr>
+              <w:fldChar w:fldCharType="separate"/>
+            </w:r>
+            <w:r>
+              <w:rPr>
+                <w:rFonts w:ascii="Arial" w:hAnsi="Arial"/>
+                <w:noProof/>
+                <w:sz w:val="18"/>
+                <w:lang w:val="fr-FR"/>
+              </w:rPr>
+              <w:t>«ret_date»</w:t>
+            </w:r>
+            <w:r>
+              <w:rPr>
+                <w:rFonts w:ascii="Arial" w:hAnsi="Arial"/>
+                <w:sz w:val="18"/>
+                <w:lang w:val="fr-FR"/>
+              </w:rPr>
+              <w:fldChar w:fldCharType="end"/>
+            </w:r>
           </w:p>
         </w:tc>
         <w:tc>
@@ -4016,6 +4091,47 @@
                 <w:lang w:val="fr-FR"/>
               </w:rPr>
             </w:pPr>
+            <w:r>
+              <w:rPr>
+                <w:rFonts w:ascii="Arial" w:hAnsi="Arial"/>
+                <w:sz w:val="18"/>
+                <w:lang w:val="fr-FR"/>
+              </w:rPr>
+              <w:fldChar w:fldCharType="begin"/>
+            </w:r>
+            <w:r>
+              <w:rPr>
+                <w:rFonts w:ascii="Arial" w:hAnsi="Arial"/>
+                <w:sz w:val="18"/>
+                <w:lang w:val="fr-FR"/>
+              </w:rPr>
+              <w:instrText xml:space="preserve"> MERGEFIELD  travel_city  \* MERGEFORMAT </w:instrText>
+            </w:r>
+            <w:r>
+              <w:rPr>
+                <w:rFonts w:ascii="Arial" w:hAnsi="Arial"/>
+                <w:sz w:val="18"/>
+                <w:lang w:val="fr-FR"/>
+              </w:rPr>
+              <w:fldChar w:fldCharType="separate"/>
+            </w:r>
+            <w:r>
+              <w:rPr>
+                <w:rFonts w:ascii="Arial" w:hAnsi="Arial"/>
+                <w:noProof/>
+                <w:sz w:val="18"/>
+                <w:lang w:val="fr-FR"/>
+              </w:rPr>
+              <w:t>«travel_city»</w:t>
+            </w:r>
+            <w:r>
+              <w:rPr>
+                <w:rFonts w:ascii="Arial" w:hAnsi="Arial"/>
+                <w:sz w:val="18"/>
+                <w:lang w:val="fr-FR"/>
+              </w:rPr>
+              <w:fldChar w:fldCharType="end"/>
+            </w:r>
           </w:p>
         </w:tc>
         <w:tc>
@@ -4036,6 +4152,14 @@
                 <w:lang w:val="fr-FR"/>
               </w:rPr>
             </w:pPr>
+            <w:r>
+              <w:rPr>
+                <w:rFonts w:ascii="Arial" w:hAnsi="Arial"/>
+                <w:sz w:val="18"/>
+                <w:lang w:val="fr-FR"/>
+              </w:rPr>
+              <w:t>Ottawa</w:t>
+            </w:r>
           </w:p>
         </w:tc>
         <w:tc>
@@ -5898,7 +6022,6 @@
             </w:r>
           </w:p>
         </w:tc>
-        <w:bookmarkStart w:id="17" w:name="Text17"/>
         <w:tc>
           <w:tcPr>
             <w:tcW w:w="936" w:type="dxa"/>
@@ -5922,27 +6045,14 @@
                 <w:rFonts w:ascii="Arial" w:hAnsi="Arial"/>
                 <w:sz w:val="18"/>
               </w:rPr>
-              <w:fldChar w:fldCharType="begin">
-                <w:ffData>
-                  <w:name w:val="Text17"/>
-                  <w:enabled/>
-                  <w:calcOnExit w:val="0"/>
-                  <w:textInput/>
-                </w:ffData>
-              </w:fldChar>
-            </w:r>
-            <w:r>
-              <w:rPr>
-                <w:rFonts w:ascii="Arial" w:hAnsi="Arial"/>
-                <w:sz w:val="18"/>
-              </w:rPr>
-              <w:instrText xml:space="preserve"> FORMTEXT </w:instrText>
-            </w:r>
-            <w:r>
-              <w:rPr>
-                <w:rFonts w:ascii="Arial" w:hAnsi="Arial"/>
-                <w:sz w:val="18"/>
-              </w:rPr>
+              <w:fldChar w:fldCharType="begin"/>
+            </w:r>
+            <w:r>
+              <w:rPr>
+                <w:rFonts w:ascii="Arial" w:hAnsi="Arial"/>
+                <w:sz w:val="18"/>
+              </w:rPr>
+              <w:instrText xml:space="preserve"> MERGEFIELD  amt_accom  \* MERGEFORMAT </w:instrText>
             </w:r>
             <w:r>
               <w:rPr>
@@ -5954,37 +6064,10 @@
             <w:r>
               <w:rPr>
                 <w:rFonts w:ascii="Arial" w:hAnsi="Arial"/>
-                <w:sz w:val="18"/>
-              </w:rPr>
-              <w:t> </w:t>
-            </w:r>
-            <w:r>
-              <w:rPr>
-                <w:rFonts w:ascii="Arial" w:hAnsi="Arial"/>
-                <w:sz w:val="18"/>
-              </w:rPr>
-              <w:t> </w:t>
-            </w:r>
-            <w:r>
-              <w:rPr>
-                <w:rFonts w:ascii="Arial" w:hAnsi="Arial"/>
-                <w:sz w:val="18"/>
-              </w:rPr>
-              <w:t> </w:t>
-            </w:r>
-            <w:r>
-              <w:rPr>
-                <w:rFonts w:ascii="Arial" w:hAnsi="Arial"/>
-                <w:sz w:val="18"/>
-              </w:rPr>
-              <w:t> </w:t>
-            </w:r>
-            <w:r>
-              <w:rPr>
-                <w:rFonts w:ascii="Arial" w:hAnsi="Arial"/>
-                <w:sz w:val="18"/>
-              </w:rPr>
-              <w:t> </w:t>
+                <w:noProof/>
+                <w:sz w:val="18"/>
+              </w:rPr>
+              <w:t>«amt_accom»</w:t>
             </w:r>
             <w:r>
               <w:rPr>
@@ -5993,7 +6076,6 @@
               </w:rPr>
               <w:fldChar w:fldCharType="end"/>
             </w:r>
-            <w:bookmarkEnd w:id="17"/>
           </w:p>
         </w:tc>
         <w:tc>
@@ -6067,7 +6149,7 @@
             </w:r>
           </w:p>
         </w:tc>
-        <w:bookmarkStart w:id="18" w:name="Text20"/>
+        <w:bookmarkStart w:id="15" w:name="Text20"/>
         <w:tc>
           <w:tcPr>
             <w:tcW w:w="936" w:type="dxa"/>
@@ -6163,10 +6245,10 @@
               </w:rPr>
               <w:fldChar w:fldCharType="end"/>
             </w:r>
-            <w:bookmarkEnd w:id="18"/>
-          </w:p>
-        </w:tc>
-        <w:bookmarkStart w:id="19" w:name="Text68"/>
+            <w:bookmarkEnd w:id="15"/>
+          </w:p>
+        </w:tc>
+        <w:bookmarkStart w:id="16" w:name="Text68"/>
         <w:tc>
           <w:tcPr>
             <w:tcW w:w="3888" w:type="dxa"/>
@@ -6260,9 +6342,9 @@
               </w:rPr>
               <w:fldChar w:fldCharType="end"/>
             </w:r>
-            <w:bookmarkEnd w:id="19"/>
-          </w:p>
-          <w:bookmarkStart w:id="20" w:name="Text69"/>
+            <w:bookmarkEnd w:id="16"/>
+          </w:p>
+          <w:bookmarkStart w:id="17" w:name="Text69"/>
           <w:p>
             <w:pPr>
               <w:tabs>
@@ -6349,7 +6431,7 @@
               </w:rPr>
               <w:fldChar w:fldCharType="end"/>
             </w:r>
-            <w:bookmarkEnd w:id="20"/>
+            <w:bookmarkEnd w:id="17"/>
           </w:p>
         </w:tc>
       </w:tr>
@@ -6450,7 +6532,6 @@
             </w:r>
           </w:p>
         </w:tc>
-        <w:bookmarkStart w:id="21" w:name="Text18"/>
         <w:tc>
           <w:tcPr>
             <w:tcW w:w="936" w:type="dxa"/>
@@ -6474,27 +6555,14 @@
                 <w:rFonts w:ascii="Arial" w:hAnsi="Arial"/>
                 <w:sz w:val="18"/>
               </w:rPr>
-              <w:fldChar w:fldCharType="begin">
-                <w:ffData>
-                  <w:name w:val="Text18"/>
-                  <w:enabled/>
-                  <w:calcOnExit w:val="0"/>
-                  <w:textInput/>
-                </w:ffData>
-              </w:fldChar>
-            </w:r>
-            <w:r>
-              <w:rPr>
-                <w:rFonts w:ascii="Arial" w:hAnsi="Arial"/>
-                <w:sz w:val="18"/>
-              </w:rPr>
-              <w:instrText xml:space="preserve"> FORMTEXT </w:instrText>
-            </w:r>
-            <w:r>
-              <w:rPr>
-                <w:rFonts w:ascii="Arial" w:hAnsi="Arial"/>
-                <w:sz w:val="18"/>
-              </w:rPr>
+              <w:fldChar w:fldCharType="begin"/>
+            </w:r>
+            <w:r>
+              <w:rPr>
+                <w:rFonts w:ascii="Arial" w:hAnsi="Arial"/>
+                <w:sz w:val="18"/>
+              </w:rPr>
+              <w:instrText xml:space="preserve"> MERGEFIELD  amt_rental  \* MERGEFORMAT </w:instrText>
             </w:r>
             <w:r>
               <w:rPr>
@@ -6506,37 +6574,10 @@
             <w:r>
               <w:rPr>
                 <w:rFonts w:ascii="Arial" w:hAnsi="Arial"/>
-                <w:sz w:val="18"/>
-              </w:rPr>
-              <w:t> </w:t>
-            </w:r>
-            <w:r>
-              <w:rPr>
-                <w:rFonts w:ascii="Arial" w:hAnsi="Arial"/>
-                <w:sz w:val="18"/>
-              </w:rPr>
-              <w:t> </w:t>
-            </w:r>
-            <w:r>
-              <w:rPr>
-                <w:rFonts w:ascii="Arial" w:hAnsi="Arial"/>
-                <w:sz w:val="18"/>
-              </w:rPr>
-              <w:t> </w:t>
-            </w:r>
-            <w:r>
-              <w:rPr>
-                <w:rFonts w:ascii="Arial" w:hAnsi="Arial"/>
-                <w:sz w:val="18"/>
-              </w:rPr>
-              <w:t> </w:t>
-            </w:r>
-            <w:r>
-              <w:rPr>
-                <w:rFonts w:ascii="Arial" w:hAnsi="Arial"/>
-                <w:sz w:val="18"/>
-              </w:rPr>
-              <w:t> </w:t>
+                <w:noProof/>
+                <w:sz w:val="18"/>
+              </w:rPr>
+              <w:t>«amt_rental»</w:t>
             </w:r>
             <w:r>
               <w:rPr>
@@ -6545,7 +6586,6 @@
               </w:rPr>
               <w:fldChar w:fldCharType="end"/>
             </w:r>
-            <w:bookmarkEnd w:id="21"/>
           </w:p>
         </w:tc>
         <w:tc>
@@ -6621,7 +6661,7 @@
             </w:r>
           </w:p>
         </w:tc>
-        <w:bookmarkStart w:id="22" w:name="Text21"/>
+        <w:bookmarkStart w:id="18" w:name="Text21"/>
         <w:tc>
           <w:tcPr>
             <w:tcW w:w="936" w:type="dxa"/>
@@ -6717,10 +6757,10 @@
               </w:rPr>
               <w:fldChar w:fldCharType="end"/>
             </w:r>
-            <w:bookmarkEnd w:id="22"/>
-          </w:p>
-        </w:tc>
-        <w:bookmarkStart w:id="23" w:name="Text70"/>
+            <w:bookmarkEnd w:id="18"/>
+          </w:p>
+        </w:tc>
+        <w:bookmarkStart w:id="19" w:name="Text70"/>
         <w:tc>
           <w:tcPr>
             <w:tcW w:w="3888" w:type="dxa"/>
@@ -6814,9 +6854,9 @@
               </w:rPr>
               <w:fldChar w:fldCharType="end"/>
             </w:r>
-            <w:bookmarkEnd w:id="23"/>
-          </w:p>
-          <w:bookmarkStart w:id="24" w:name="Text71"/>
+            <w:bookmarkEnd w:id="19"/>
+          </w:p>
+          <w:bookmarkStart w:id="20" w:name="Text71"/>
           <w:p>
             <w:pPr>
               <w:tabs>
@@ -6903,7 +6943,7 @@
               </w:rPr>
               <w:fldChar w:fldCharType="end"/>
             </w:r>
-            <w:bookmarkEnd w:id="24"/>
+            <w:bookmarkEnd w:id="20"/>
           </w:p>
         </w:tc>
       </w:tr>
@@ -7021,7 +7061,7 @@
             </w:pPr>
           </w:p>
         </w:tc>
-        <w:bookmarkStart w:id="25" w:name="Text72"/>
+        <w:bookmarkStart w:id="21" w:name="Text72"/>
         <w:tc>
           <w:tcPr>
             <w:tcW w:w="3888" w:type="dxa"/>
@@ -7115,11 +7155,11 @@
               </w:rPr>
               <w:fldChar w:fldCharType="end"/>
             </w:r>
-            <w:bookmarkEnd w:id="25"/>
+            <w:bookmarkEnd w:id="21"/>
           </w:p>
         </w:tc>
       </w:tr>
-      <w:bookmarkStart w:id="26" w:name="Check3"/>
+      <w:bookmarkStart w:id="22" w:name="Check3"/>
       <w:tr>
         <w:trPr>
           <w:cantSplit/>
@@ -7185,7 +7225,7 @@
               </w:rPr>
               <w:fldChar w:fldCharType="end"/>
             </w:r>
-            <w:bookmarkEnd w:id="26"/>
+            <w:bookmarkEnd w:id="22"/>
           </w:p>
         </w:tc>
         <w:tc>
@@ -7347,7 +7387,7 @@
             </w:r>
           </w:p>
         </w:tc>
-        <w:bookmarkStart w:id="27" w:name="Text19"/>
+        <w:bookmarkStart w:id="23" w:name="Text19"/>
         <w:tc>
           <w:tcPr>
             <w:tcW w:w="936" w:type="dxa"/>
@@ -7438,7 +7478,7 @@
               </w:rPr>
               <w:fldChar w:fldCharType="end"/>
             </w:r>
-            <w:bookmarkEnd w:id="27"/>
+            <w:bookmarkEnd w:id="23"/>
           </w:p>
         </w:tc>
         <w:tc>
@@ -7485,7 +7525,7 @@
             </w:r>
           </w:p>
         </w:tc>
-        <w:bookmarkStart w:id="28" w:name="Text22"/>
+        <w:bookmarkStart w:id="24" w:name="Text22"/>
         <w:tc>
           <w:tcPr>
             <w:tcW w:w="936" w:type="dxa"/>
@@ -7580,10 +7620,10 @@
               </w:rPr>
               <w:fldChar w:fldCharType="end"/>
             </w:r>
-            <w:bookmarkEnd w:id="28"/>
-          </w:p>
-        </w:tc>
-        <w:bookmarkStart w:id="29" w:name="Text73"/>
+            <w:bookmarkEnd w:id="24"/>
+          </w:p>
+        </w:tc>
+        <w:bookmarkStart w:id="25" w:name="Text73"/>
         <w:tc>
           <w:tcPr>
             <w:tcW w:w="3888" w:type="dxa"/>
@@ -7678,7 +7718,7 @@
               </w:rPr>
               <w:fldChar w:fldCharType="end"/>
             </w:r>
-            <w:bookmarkEnd w:id="29"/>
+            <w:bookmarkEnd w:id="25"/>
           </w:p>
         </w:tc>
       </w:tr>
@@ -7888,9 +7928,9 @@
           </w:p>
         </w:tc>
       </w:tr>
-      <w:bookmarkStart w:id="30" w:name="Text74"/>
-      <w:bookmarkStart w:id="31" w:name="Text31"/>
-      <w:bookmarkStart w:id="32" w:name="Text32"/>
+      <w:bookmarkStart w:id="26" w:name="Text74"/>
+      <w:bookmarkStart w:id="27" w:name="Text31"/>
+      <w:bookmarkStart w:id="28" w:name="Text32"/>
       <w:tr>
         <w:trPr>
           <w:cantSplit/>
@@ -7972,7 +8012,7 @@
               </w:rPr>
               <w:fldChar w:fldCharType="end"/>
             </w:r>
-            <w:bookmarkEnd w:id="30"/>
+            <w:bookmarkEnd w:id="26"/>
             <w:r>
               <w:rPr>
                 <w:rFonts w:ascii="Arial" w:hAnsi="Arial"/>
@@ -8029,7 +8069,7 @@
             </w:r>
           </w:p>
         </w:tc>
-        <w:bookmarkEnd w:id="31"/>
+        <w:bookmarkEnd w:id="27"/>
         <w:tc>
           <w:tcPr>
             <w:tcW w:w="1080" w:type="dxa"/>
@@ -8108,29 +8148,15 @@
                 <w:sz w:val="18"/>
                 <w:lang w:val="fr-FR"/>
               </w:rPr>
-              <w:fldChar w:fldCharType="begin">
-                <w:ffData>
-                  <w:name w:val="Text31"/>
-                  <w:enabled/>
-                  <w:calcOnExit w:val="0"/>
-                  <w:textInput/>
-                </w:ffData>
-              </w:fldChar>
-            </w:r>
-            <w:r>
-              <w:rPr>
-                <w:rFonts w:ascii="Arial" w:hAnsi="Arial"/>
-                <w:sz w:val="18"/>
-                <w:lang w:val="fr-FR"/>
-              </w:rPr>
-              <w:instrText xml:space="preserve"> FORMTEXT </w:instrText>
-            </w:r>
-            <w:r>
-              <w:rPr>
-                <w:rFonts w:ascii="Arial" w:hAnsi="Arial"/>
-                <w:sz w:val="18"/>
-                <w:lang w:val="fr-FR"/>
-              </w:rPr>
+              <w:fldChar w:fldCharType="begin"/>
+            </w:r>
+            <w:r>
+              <w:rPr>
+                <w:rFonts w:ascii="Arial" w:hAnsi="Arial"/>
+                <w:sz w:val="18"/>
+                <w:lang w:val="fr-FR"/>
+              </w:rPr>
+              <w:instrText xml:space="preserve"> MERGEFIELD  amt_total  \* MERGEFORMAT </w:instrText>
             </w:r>
             <w:r>
               <w:rPr>
@@ -8143,37 +8169,11 @@
             <w:r>
               <w:rPr>
                 <w:rFonts w:ascii="Arial" w:hAnsi="Arial"/>
-                <w:sz w:val="18"/>
-              </w:rPr>
-              <w:t> </w:t>
-            </w:r>
-            <w:r>
-              <w:rPr>
-                <w:rFonts w:ascii="Arial" w:hAnsi="Arial"/>
-                <w:sz w:val="18"/>
-              </w:rPr>
-              <w:t> </w:t>
-            </w:r>
-            <w:r>
-              <w:rPr>
-                <w:rFonts w:ascii="Arial" w:hAnsi="Arial"/>
-                <w:sz w:val="18"/>
-              </w:rPr>
-              <w:t> </w:t>
-            </w:r>
-            <w:r>
-              <w:rPr>
-                <w:rFonts w:ascii="Arial" w:hAnsi="Arial"/>
-                <w:sz w:val="18"/>
-              </w:rPr>
-              <w:t> </w:t>
-            </w:r>
-            <w:r>
-              <w:rPr>
-                <w:rFonts w:ascii="Arial" w:hAnsi="Arial"/>
-                <w:sz w:val="18"/>
-              </w:rPr>
-              <w:t> </w:t>
+                <w:noProof/>
+                <w:sz w:val="18"/>
+                <w:lang w:val="fr-FR"/>
+              </w:rPr>
+              <w:t>«amt_total»</w:t>
             </w:r>
             <w:r>
               <w:rPr>
@@ -8185,7 +8185,7 @@
             </w:r>
           </w:p>
         </w:tc>
-        <w:bookmarkEnd w:id="32"/>
+        <w:bookmarkEnd w:id="28"/>
         <w:tc>
           <w:tcPr>
             <w:tcW w:w="1440" w:type="dxa"/>
@@ -8212,32 +8212,25 @@
                 <w:sz w:val="18"/>
                 <w:lang w:val="fr-FR"/>
               </w:rPr>
-              <w:fldChar w:fldCharType="begin">
-                <w:ffData>
-                  <w:name w:val="Text74"/>
-                  <w:enabled w:val="0"/>
-                  <w:calcOnExit w:val="0"/>
-                  <w:textInput>
-                    <w:default w:val="$"/>
-                    <w:maxLength w:val="1"/>
-                  </w:textInput>
-                </w:ffData>
-              </w:fldChar>
-            </w:r>
-            <w:r>
-              <w:rPr>
-                <w:rFonts w:ascii="Arial" w:hAnsi="Arial"/>
-                <w:sz w:val="18"/>
-                <w:lang w:val="fr-FR"/>
-              </w:rPr>
-              <w:instrText xml:space="preserve"> FORMTEXT </w:instrText>
-            </w:r>
-            <w:r>
-              <w:rPr>
-                <w:rFonts w:ascii="Arial" w:hAnsi="Arial"/>
-                <w:sz w:val="18"/>
-                <w:lang w:val="fr-FR"/>
-              </w:rPr>
+              <w:t>$</w:t>
+            </w:r>
+            <w:bookmarkStart w:id="29" w:name="_GoBack"/>
+            <w:bookmarkEnd w:id="29"/>
+            <w:r>
+              <w:rPr>
+                <w:rFonts w:ascii="Arial" w:hAnsi="Arial"/>
+                <w:sz w:val="18"/>
+                <w:lang w:val="fr-FR"/>
+              </w:rPr>
+              <w:fldChar w:fldCharType="begin"/>
+            </w:r>
+            <w:r>
+              <w:rPr>
+                <w:rFonts w:ascii="Arial" w:hAnsi="Arial"/>
+                <w:sz w:val="18"/>
+                <w:lang w:val="fr-FR"/>
+              </w:rPr>
+              <w:instrText xml:space="preserve"> MERGEFIELD  amt_total  \* MERGEFORMAT </w:instrText>
             </w:r>
             <w:r>
               <w:rPr>
@@ -8250,10 +8243,11 @@
             <w:r>
               <w:rPr>
                 <w:rFonts w:ascii="Arial" w:hAnsi="Arial"/>
-                <w:sz w:val="18"/>
-                <w:lang w:val="fr-FR"/>
-              </w:rPr>
-              <w:t>$</w:t>
+                <w:noProof/>
+                <w:sz w:val="18"/>
+                <w:lang w:val="fr-FR"/>
+              </w:rPr>
+              <w:t>«amt_total»</w:t>
             </w:r>
             <w:r>
               <w:rPr>
@@ -8269,80 +8263,7 @@
                 <w:sz w:val="18"/>
                 <w:lang w:val="fr-FR"/>
               </w:rPr>
-              <w:fldChar w:fldCharType="begin">
-                <w:ffData>
-                  <w:name w:val="Text31"/>
-                  <w:enabled/>
-                  <w:calcOnExit w:val="0"/>
-                  <w:textInput/>
-                </w:ffData>
-              </w:fldChar>
-            </w:r>
-            <w:r>
-              <w:rPr>
-                <w:rFonts w:ascii="Arial" w:hAnsi="Arial"/>
-                <w:sz w:val="18"/>
-                <w:lang w:val="fr-FR"/>
-              </w:rPr>
-              <w:instrText xml:space="preserve"> FORMTEXT </w:instrText>
-            </w:r>
-            <w:r>
-              <w:rPr>
-                <w:rFonts w:ascii="Arial" w:hAnsi="Arial"/>
-                <w:sz w:val="18"/>
-                <w:lang w:val="fr-FR"/>
-              </w:rPr>
-            </w:r>
-            <w:r>
-              <w:rPr>
-                <w:rFonts w:ascii="Arial" w:hAnsi="Arial"/>
-                <w:sz w:val="18"/>
-                <w:lang w:val="fr-FR"/>
-              </w:rPr>
-              <w:fldChar w:fldCharType="separate"/>
-            </w:r>
-            <w:r>
-              <w:rPr>
-                <w:rFonts w:ascii="Arial" w:hAnsi="Arial"/>
-                <w:sz w:val="18"/>
-              </w:rPr>
-              <w:t> </w:t>
-            </w:r>
-            <w:r>
-              <w:rPr>
-                <w:rFonts w:ascii="Arial" w:hAnsi="Arial"/>
-                <w:sz w:val="18"/>
-              </w:rPr>
-              <w:t> </w:t>
-            </w:r>
-            <w:r>
-              <w:rPr>
-                <w:rFonts w:ascii="Arial" w:hAnsi="Arial"/>
-                <w:sz w:val="18"/>
-              </w:rPr>
-              <w:t> </w:t>
-            </w:r>
-            <w:r>
-              <w:rPr>
-                <w:rFonts w:ascii="Arial" w:hAnsi="Arial"/>
-                <w:sz w:val="18"/>
-              </w:rPr>
-              <w:t> </w:t>
-            </w:r>
-            <w:r>
-              <w:rPr>
-                <w:rFonts w:ascii="Arial" w:hAnsi="Arial"/>
-                <w:sz w:val="18"/>
-              </w:rPr>
-              <w:t> </w:t>
-            </w:r>
-            <w:r>
-              <w:rPr>
-                <w:rFonts w:ascii="Arial" w:hAnsi="Arial"/>
-                <w:sz w:val="18"/>
-                <w:lang w:val="fr-FR"/>
-              </w:rPr>
-              <w:fldChar w:fldCharType="end"/>
+              <w:t xml:space="preserve"> </w:t>
             </w:r>
           </w:p>
         </w:tc>
@@ -8568,8 +8489,8 @@
               </w:rPr>
               <w:t>C</w:t>
             </w:r>
-            <w:bookmarkStart w:id="33" w:name="Text33"/>
-            <w:bookmarkStart w:id="34" w:name="Text35"/>
+            <w:bookmarkStart w:id="30" w:name="Text33"/>
+            <w:bookmarkStart w:id="31" w:name="Text35"/>
             <w:r>
               <w:rPr>
                 <w:rFonts w:ascii="Arial" w:hAnsi="Arial"/>
@@ -8689,7 +8610,7 @@
               </w:rPr>
               <w:fldChar w:fldCharType="end"/>
             </w:r>
-            <w:bookmarkEnd w:id="33"/>
+            <w:bookmarkEnd w:id="30"/>
           </w:p>
         </w:tc>
         <w:tc>
@@ -8748,6 +8669,7 @@
             </w:r>
           </w:p>
         </w:tc>
+        <w:bookmarkEnd w:id="31"/>
         <w:tc>
           <w:tcPr>
             <w:tcW w:w="936" w:type="dxa"/>
@@ -8772,29 +8694,15 @@
                 <w:sz w:val="18"/>
                 <w:lang w:val="fr-FR"/>
               </w:rPr>
-              <w:fldChar w:fldCharType="begin">
-                <w:ffData>
-                  <w:name w:val="Text35"/>
-                  <w:enabled/>
-                  <w:calcOnExit w:val="0"/>
-                  <w:textInput/>
-                </w:ffData>
-              </w:fldChar>
-            </w:r>
-            <w:r>
-              <w:rPr>
-                <w:rFonts w:ascii="Arial" w:hAnsi="Arial"/>
-                <w:sz w:val="18"/>
-                <w:lang w:val="fr-FR"/>
-              </w:rPr>
-              <w:instrText xml:space="preserve"> FORMTEXT </w:instrText>
-            </w:r>
-            <w:r>
-              <w:rPr>
-                <w:rFonts w:ascii="Arial" w:hAnsi="Arial"/>
-                <w:sz w:val="18"/>
-                <w:lang w:val="fr-FR"/>
-              </w:rPr>
+              <w:fldChar w:fldCharType="begin"/>
+            </w:r>
+            <w:r>
+              <w:rPr>
+                <w:rFonts w:ascii="Arial" w:hAnsi="Arial"/>
+                <w:sz w:val="18"/>
+                <w:lang w:val="fr-FR"/>
+              </w:rPr>
+              <w:instrText xml:space="preserve"> MERGEFIELD  amt_claimed  \* MERGEFORMAT </w:instrText>
             </w:r>
             <w:r>
               <w:rPr>
@@ -8807,37 +8715,11 @@
             <w:r>
               <w:rPr>
                 <w:rFonts w:ascii="Arial" w:hAnsi="Arial"/>
-                <w:sz w:val="18"/>
-              </w:rPr>
-              <w:t> </w:t>
-            </w:r>
-            <w:r>
-              <w:rPr>
-                <w:rFonts w:ascii="Arial" w:hAnsi="Arial"/>
-                <w:sz w:val="18"/>
-              </w:rPr>
-              <w:t> </w:t>
-            </w:r>
-            <w:r>
-              <w:rPr>
-                <w:rFonts w:ascii="Arial" w:hAnsi="Arial"/>
-                <w:sz w:val="18"/>
-              </w:rPr>
-              <w:t> </w:t>
-            </w:r>
-            <w:r>
-              <w:rPr>
-                <w:rFonts w:ascii="Arial" w:hAnsi="Arial"/>
-                <w:sz w:val="18"/>
-              </w:rPr>
-              <w:t> </w:t>
-            </w:r>
-            <w:r>
-              <w:rPr>
-                <w:rFonts w:ascii="Arial" w:hAnsi="Arial"/>
-                <w:sz w:val="18"/>
-              </w:rPr>
-              <w:t> </w:t>
+                <w:noProof/>
+                <w:sz w:val="18"/>
+                <w:lang w:val="fr-FR"/>
+              </w:rPr>
+              <w:t>«amt_claimed»</w:t>
             </w:r>
             <w:r>
               <w:rPr>
@@ -8847,7 +8729,6 @@
               </w:rPr>
               <w:fldChar w:fldCharType="end"/>
             </w:r>
-            <w:bookmarkEnd w:id="34"/>
           </w:p>
         </w:tc>
         <w:tc>
@@ -8900,8 +8781,8 @@
               </w:rPr>
               <w:t>U</w:t>
             </w:r>
-            <w:bookmarkStart w:id="35" w:name="Text34"/>
-            <w:bookmarkStart w:id="36" w:name="Text36"/>
+            <w:bookmarkStart w:id="32" w:name="Text34"/>
+            <w:bookmarkStart w:id="33" w:name="Text36"/>
             <w:r>
               <w:rPr>
                 <w:rFonts w:ascii="Arial" w:hAnsi="Arial"/>
@@ -9021,7 +8902,7 @@
               </w:rPr>
               <w:fldChar w:fldCharType="end"/>
             </w:r>
-            <w:bookmarkEnd w:id="35"/>
+            <w:bookmarkEnd w:id="32"/>
           </w:p>
         </w:tc>
         <w:tc>
@@ -9179,7 +9060,7 @@
               </w:rPr>
               <w:fldChar w:fldCharType="end"/>
             </w:r>
-            <w:bookmarkEnd w:id="36"/>
+            <w:bookmarkEnd w:id="33"/>
           </w:p>
         </w:tc>
         <w:tc>
@@ -9276,7 +9157,7 @@
               </w:rPr>
               <w:t>O</w:t>
             </w:r>
-            <w:bookmarkStart w:id="37" w:name="Text37"/>
+            <w:bookmarkStart w:id="34" w:name="Text37"/>
             <w:r>
               <w:rPr>
                 <w:rFonts w:ascii="Arial" w:hAnsi="Arial"/>
@@ -9294,7 +9175,7 @@
             </w:r>
           </w:p>
         </w:tc>
-        <w:bookmarkEnd w:id="37"/>
+        <w:bookmarkEnd w:id="34"/>
         <w:tc>
           <w:tcPr>
             <w:tcW w:w="1008" w:type="dxa"/>
@@ -9481,7 +9362,7 @@
             </w:pPr>
           </w:p>
         </w:tc>
-        <w:bookmarkStart w:id="38" w:name="Text38"/>
+        <w:bookmarkStart w:id="35" w:name="Text38"/>
         <w:tc>
           <w:tcPr>
             <w:tcW w:w="1728" w:type="dxa"/>
@@ -9577,7 +9458,7 @@
               </w:rPr>
               <w:fldChar w:fldCharType="end"/>
             </w:r>
-            <w:bookmarkEnd w:id="38"/>
+            <w:bookmarkEnd w:id="35"/>
           </w:p>
         </w:tc>
       </w:tr>
@@ -9813,7 +9694,7 @@
             </w:r>
           </w:p>
         </w:tc>
-        <w:bookmarkStart w:id="39" w:name="Text23"/>
+        <w:bookmarkStart w:id="36" w:name="Text23"/>
         <w:tc>
           <w:tcPr>
             <w:tcW w:w="936" w:type="dxa"/>
@@ -9910,7 +9791,7 @@
               </w:rPr>
               <w:fldChar w:fldCharType="end"/>
             </w:r>
-            <w:bookmarkEnd w:id="39"/>
+            <w:bookmarkEnd w:id="36"/>
           </w:p>
         </w:tc>
       </w:tr>
@@ -9991,7 +9872,6 @@
             </w:r>
           </w:p>
         </w:tc>
-        <w:bookmarkStart w:id="40" w:name="Text24"/>
         <w:tc>
           <w:tcPr>
             <w:tcW w:w="936" w:type="dxa"/>
@@ -10015,27 +9895,14 @@
                 <w:rFonts w:ascii="Arial" w:hAnsi="Arial"/>
                 <w:sz w:val="18"/>
               </w:rPr>
-              <w:fldChar w:fldCharType="begin">
-                <w:ffData>
-                  <w:name w:val="Text24"/>
-                  <w:enabled/>
-                  <w:calcOnExit w:val="0"/>
-                  <w:textInput/>
-                </w:ffData>
-              </w:fldChar>
-            </w:r>
-            <w:r>
-              <w:rPr>
-                <w:rFonts w:ascii="Arial" w:hAnsi="Arial"/>
-                <w:sz w:val="18"/>
-              </w:rPr>
-              <w:instrText xml:space="preserve"> FORMTEXT </w:instrText>
-            </w:r>
-            <w:r>
-              <w:rPr>
-                <w:rFonts w:ascii="Arial" w:hAnsi="Arial"/>
-                <w:sz w:val="18"/>
-              </w:rPr>
+              <w:fldChar w:fldCharType="begin"/>
+            </w:r>
+            <w:r>
+              <w:rPr>
+                <w:rFonts w:ascii="Arial" w:hAnsi="Arial"/>
+                <w:sz w:val="18"/>
+              </w:rPr>
+              <w:instrText xml:space="preserve"> MERGEFIELD  amt_transport  \* MERGEFORMAT </w:instrText>
             </w:r>
             <w:r>
               <w:rPr>
@@ -10047,37 +9914,10 @@
             <w:r>
               <w:rPr>
                 <w:rFonts w:ascii="Arial" w:hAnsi="Arial"/>
-                <w:sz w:val="18"/>
-              </w:rPr>
-              <w:t> </w:t>
-            </w:r>
-            <w:r>
-              <w:rPr>
-                <w:rFonts w:ascii="Arial" w:hAnsi="Arial"/>
-                <w:sz w:val="18"/>
-              </w:rPr>
-              <w:t> </w:t>
-            </w:r>
-            <w:r>
-              <w:rPr>
-                <w:rFonts w:ascii="Arial" w:hAnsi="Arial"/>
-                <w:sz w:val="18"/>
-              </w:rPr>
-              <w:t> </w:t>
-            </w:r>
-            <w:r>
-              <w:rPr>
-                <w:rFonts w:ascii="Arial" w:hAnsi="Arial"/>
-                <w:sz w:val="18"/>
-              </w:rPr>
-              <w:t> </w:t>
-            </w:r>
-            <w:r>
-              <w:rPr>
-                <w:rFonts w:ascii="Arial" w:hAnsi="Arial"/>
-                <w:sz w:val="18"/>
-              </w:rPr>
-              <w:t> </w:t>
+                <w:noProof/>
+                <w:sz w:val="18"/>
+              </w:rPr>
+              <w:t>«amt_transport»</w:t>
             </w:r>
             <w:r>
               <w:rPr>
@@ -10086,7 +9926,6 @@
               </w:rPr>
               <w:fldChar w:fldCharType="end"/>
             </w:r>
-            <w:bookmarkEnd w:id="40"/>
           </w:p>
         </w:tc>
         <w:tc>
@@ -10271,7 +10110,6 @@
             </w:r>
           </w:p>
         </w:tc>
-        <w:bookmarkStart w:id="41" w:name="Text25"/>
         <w:tc>
           <w:tcPr>
             <w:tcW w:w="936" w:type="dxa"/>
@@ -10295,27 +10133,14 @@
                 <w:rFonts w:ascii="Arial" w:hAnsi="Arial"/>
                 <w:sz w:val="18"/>
               </w:rPr>
-              <w:fldChar w:fldCharType="begin">
-                <w:ffData>
-                  <w:name w:val="Text25"/>
-                  <w:enabled/>
-                  <w:calcOnExit w:val="0"/>
-                  <w:textInput/>
-                </w:ffData>
-              </w:fldChar>
-            </w:r>
-            <w:r>
-              <w:rPr>
-                <w:rFonts w:ascii="Arial" w:hAnsi="Arial"/>
-                <w:sz w:val="18"/>
-              </w:rPr>
-              <w:instrText xml:space="preserve"> FORMTEXT </w:instrText>
-            </w:r>
-            <w:r>
-              <w:rPr>
-                <w:rFonts w:ascii="Arial" w:hAnsi="Arial"/>
-                <w:sz w:val="18"/>
-              </w:rPr>
+              <w:fldChar w:fldCharType="begin"/>
+            </w:r>
+            <w:r>
+              <w:rPr>
+                <w:rFonts w:ascii="Arial" w:hAnsi="Arial"/>
+                <w:sz w:val="18"/>
+              </w:rPr>
+              <w:instrText xml:space="preserve"> MERGEFIELD  amt_meals  \* MERGEFORMAT </w:instrText>
             </w:r>
             <w:r>
               <w:rPr>
@@ -10327,37 +10152,10 @@
             <w:r>
               <w:rPr>
                 <w:rFonts w:ascii="Arial" w:hAnsi="Arial"/>
-                <w:sz w:val="18"/>
-              </w:rPr>
-              <w:t> </w:t>
-            </w:r>
-            <w:r>
-              <w:rPr>
-                <w:rFonts w:ascii="Arial" w:hAnsi="Arial"/>
-                <w:sz w:val="18"/>
-              </w:rPr>
-              <w:t> </w:t>
-            </w:r>
-            <w:r>
-              <w:rPr>
-                <w:rFonts w:ascii="Arial" w:hAnsi="Arial"/>
-                <w:sz w:val="18"/>
-              </w:rPr>
-              <w:t> </w:t>
-            </w:r>
-            <w:r>
-              <w:rPr>
-                <w:rFonts w:ascii="Arial" w:hAnsi="Arial"/>
-                <w:sz w:val="18"/>
-              </w:rPr>
-              <w:t> </w:t>
-            </w:r>
-            <w:r>
-              <w:rPr>
-                <w:rFonts w:ascii="Arial" w:hAnsi="Arial"/>
-                <w:sz w:val="18"/>
-              </w:rPr>
-              <w:t> </w:t>
+                <w:noProof/>
+                <w:sz w:val="18"/>
+              </w:rPr>
+              <w:t>«amt_meals»</w:t>
             </w:r>
             <w:r>
               <w:rPr>
@@ -10366,7 +10164,6 @@
               </w:rPr>
               <w:fldChar w:fldCharType="end"/>
             </w:r>
-            <w:bookmarkEnd w:id="41"/>
           </w:p>
         </w:tc>
         <w:tc>
@@ -10509,7 +10306,7 @@
               <w:t>Other (specify) - Autre (préciser)</w:t>
             </w:r>
           </w:p>
-          <w:bookmarkStart w:id="42" w:name="Text28"/>
+          <w:bookmarkStart w:id="37" w:name="Text28"/>
           <w:p>
             <w:pPr>
               <w:spacing w:before="20"/>
@@ -10594,7 +10391,7 @@
               </w:rPr>
               <w:fldChar w:fldCharType="end"/>
             </w:r>
-            <w:bookmarkEnd w:id="42"/>
+            <w:bookmarkEnd w:id="37"/>
           </w:p>
           <w:p>
             <w:pPr>
@@ -10631,7 +10428,7 @@
             </w:r>
           </w:p>
         </w:tc>
-        <w:bookmarkStart w:id="43" w:name="Text26"/>
+        <w:bookmarkStart w:id="38" w:name="Text26"/>
         <w:tc>
           <w:tcPr>
             <w:tcW w:w="936" w:type="dxa"/>
@@ -10725,7 +10522,7 @@
               </w:rPr>
               <w:fldChar w:fldCharType="end"/>
             </w:r>
-            <w:bookmarkEnd w:id="43"/>
+            <w:bookmarkEnd w:id="38"/>
           </w:p>
         </w:tc>
         <w:tc>
@@ -10744,7 +10541,7 @@
             </w:pPr>
           </w:p>
         </w:tc>
-        <w:bookmarkStart w:id="44" w:name="Text27"/>
+        <w:bookmarkStart w:id="39" w:name="Text27"/>
         <w:tc>
           <w:tcPr>
             <w:tcW w:w="3312" w:type="dxa"/>
@@ -10838,7 +10635,7 @@
               </w:rPr>
               <w:fldChar w:fldCharType="end"/>
             </w:r>
-            <w:bookmarkEnd w:id="44"/>
+            <w:bookmarkEnd w:id="39"/>
           </w:p>
         </w:tc>
         <w:tc>
@@ -10859,7 +10656,7 @@
           </w:p>
         </w:tc>
       </w:tr>
-      <w:bookmarkStart w:id="45" w:name="Text29"/>
+      <w:bookmarkStart w:id="40" w:name="Text29"/>
       <w:tr>
         <w:trPr>
           <w:gridAfter w:val="8"/>
@@ -10961,7 +10758,7 @@
               </w:rPr>
               <w:fldChar w:fldCharType="end"/>
             </w:r>
-            <w:bookmarkEnd w:id="45"/>
+            <w:bookmarkEnd w:id="40"/>
           </w:p>
         </w:tc>
         <w:tc>
@@ -11221,7 +11018,7 @@
             </w:pPr>
           </w:p>
         </w:tc>
-        <w:bookmarkStart w:id="46" w:name="Text39"/>
+        <w:bookmarkStart w:id="41" w:name="Text39"/>
         <w:tc>
           <w:tcPr>
             <w:tcW w:w="3744" w:type="dxa"/>
@@ -11315,7 +11112,7 @@
               </w:rPr>
               <w:fldChar w:fldCharType="end"/>
             </w:r>
-            <w:bookmarkEnd w:id="46"/>
+            <w:bookmarkEnd w:id="41"/>
           </w:p>
         </w:tc>
         <w:tc>
@@ -11332,7 +11129,6 @@
             </w:pPr>
           </w:p>
         </w:tc>
-        <w:bookmarkStart w:id="47" w:name="Text40"/>
         <w:tc>
           <w:tcPr>
             <w:tcW w:w="1224" w:type="dxa"/>
@@ -11355,27 +11151,14 @@
                 <w:rFonts w:ascii="Arial" w:hAnsi="Arial"/>
                 <w:sz w:val="18"/>
               </w:rPr>
-              <w:fldChar w:fldCharType="begin">
-                <w:ffData>
-                  <w:name w:val="Text40"/>
-                  <w:enabled/>
-                  <w:calcOnExit w:val="0"/>
-                  <w:textInput/>
-                </w:ffData>
-              </w:fldChar>
-            </w:r>
-            <w:r>
-              <w:rPr>
-                <w:rFonts w:ascii="Arial" w:hAnsi="Arial"/>
-                <w:sz w:val="18"/>
-              </w:rPr>
-              <w:instrText xml:space="preserve"> FORMTEXT </w:instrText>
-            </w:r>
-            <w:r>
-              <w:rPr>
-                <w:rFonts w:ascii="Arial" w:hAnsi="Arial"/>
-                <w:sz w:val="18"/>
-              </w:rPr>
+              <w:fldChar w:fldCharType="begin"/>
+            </w:r>
+            <w:r>
+              <w:rPr>
+                <w:rFonts w:ascii="Arial" w:hAnsi="Arial"/>
+                <w:sz w:val="18"/>
+              </w:rPr>
+              <w:instrText xml:space="preserve"> MERGEFIELD  date_submitted  \* MERGEFORMAT </w:instrText>
             </w:r>
             <w:r>
               <w:rPr>
@@ -11387,37 +11170,10 @@
             <w:r>
               <w:rPr>
                 <w:rFonts w:ascii="Arial" w:hAnsi="Arial"/>
-                <w:sz w:val="18"/>
-              </w:rPr>
-              <w:t> </w:t>
-            </w:r>
-            <w:r>
-              <w:rPr>
-                <w:rFonts w:ascii="Arial" w:hAnsi="Arial"/>
-                <w:sz w:val="18"/>
-              </w:rPr>
-              <w:t> </w:t>
-            </w:r>
-            <w:r>
-              <w:rPr>
-                <w:rFonts w:ascii="Arial" w:hAnsi="Arial"/>
-                <w:sz w:val="18"/>
-              </w:rPr>
-              <w:t> </w:t>
-            </w:r>
-            <w:r>
-              <w:rPr>
-                <w:rFonts w:ascii="Arial" w:hAnsi="Arial"/>
-                <w:sz w:val="18"/>
-              </w:rPr>
-              <w:t> </w:t>
-            </w:r>
-            <w:r>
-              <w:rPr>
-                <w:rFonts w:ascii="Arial" w:hAnsi="Arial"/>
-                <w:sz w:val="18"/>
-              </w:rPr>
-              <w:t> </w:t>
+                <w:noProof/>
+                <w:sz w:val="18"/>
+              </w:rPr>
+              <w:t>«date_submitted»</w:t>
             </w:r>
             <w:r>
               <w:rPr>
@@ -11426,7 +11182,6 @@
               </w:rPr>
               <w:fldChar w:fldCharType="end"/>
             </w:r>
-            <w:bookmarkEnd w:id="47"/>
           </w:p>
         </w:tc>
         <w:tc>
@@ -11442,7 +11197,7 @@
             </w:pPr>
           </w:p>
         </w:tc>
-        <w:bookmarkStart w:id="48" w:name="Text41"/>
+        <w:bookmarkStart w:id="42" w:name="Text41"/>
         <w:tc>
           <w:tcPr>
             <w:tcW w:w="1800" w:type="dxa"/>
@@ -11540,7 +11295,7 @@
               </w:rPr>
               <w:fldChar w:fldCharType="end"/>
             </w:r>
-            <w:bookmarkEnd w:id="48"/>
+            <w:bookmarkEnd w:id="42"/>
           </w:p>
         </w:tc>
       </w:tr>
@@ -11785,7 +11540,7 @@
           </w:p>
         </w:tc>
       </w:tr>
-      <w:bookmarkStart w:id="49" w:name="Text42"/>
+      <w:bookmarkStart w:id="43" w:name="Text42"/>
       <w:tr>
         <w:trPr>
           <w:cantSplit/>
@@ -11884,10 +11639,10 @@
               </w:rPr>
               <w:fldChar w:fldCharType="end"/>
             </w:r>
-            <w:bookmarkEnd w:id="49"/>
-          </w:p>
-        </w:tc>
-        <w:bookmarkStart w:id="50" w:name="Text43"/>
+            <w:bookmarkEnd w:id="43"/>
+          </w:p>
+        </w:tc>
+        <w:bookmarkStart w:id="44" w:name="Text43"/>
         <w:tc>
           <w:tcPr>
             <w:tcW w:w="1440" w:type="dxa"/>
@@ -11982,10 +11737,10 @@
               </w:rPr>
               <w:fldChar w:fldCharType="end"/>
             </w:r>
-            <w:bookmarkEnd w:id="50"/>
-          </w:p>
-        </w:tc>
-        <w:bookmarkStart w:id="51" w:name="Text44"/>
+            <w:bookmarkEnd w:id="44"/>
+          </w:p>
+        </w:tc>
+        <w:bookmarkStart w:id="45" w:name="Text44"/>
         <w:tc>
           <w:tcPr>
             <w:tcW w:w="4104" w:type="dxa"/>
@@ -12079,10 +11834,10 @@
               </w:rPr>
               <w:fldChar w:fldCharType="end"/>
             </w:r>
-            <w:bookmarkEnd w:id="51"/>
-          </w:p>
-        </w:tc>
-        <w:bookmarkStart w:id="52" w:name="Text45"/>
+            <w:bookmarkEnd w:id="45"/>
+          </w:p>
+        </w:tc>
+        <w:bookmarkStart w:id="46" w:name="Text45"/>
         <w:tc>
           <w:tcPr>
             <w:tcW w:w="1440" w:type="dxa"/>
@@ -12177,7 +11932,7 @@
               </w:rPr>
               <w:fldChar w:fldCharType="end"/>
             </w:r>
-            <w:bookmarkEnd w:id="52"/>
+            <w:bookmarkEnd w:id="46"/>
           </w:p>
         </w:tc>
       </w:tr>
@@ -12432,7 +12187,7 @@
             </w:r>
           </w:p>
         </w:tc>
-        <w:bookmarkStart w:id="53" w:name="Text48"/>
+        <w:bookmarkStart w:id="47" w:name="Text48"/>
         <w:tc>
           <w:tcPr>
             <w:tcW w:w="6336" w:type="dxa"/>
@@ -12526,10 +12281,10 @@
               </w:rPr>
               <w:fldChar w:fldCharType="end"/>
             </w:r>
-            <w:bookmarkEnd w:id="53"/>
-          </w:p>
-        </w:tc>
-        <w:bookmarkStart w:id="54" w:name="Text75"/>
+            <w:bookmarkEnd w:id="47"/>
+          </w:p>
+        </w:tc>
+        <w:bookmarkStart w:id="48" w:name="Text75"/>
         <w:tc>
           <w:tcPr>
             <w:tcW w:w="2160" w:type="dxa"/>
@@ -12597,8 +12352,8 @@
               </w:rPr>
               <w:fldChar w:fldCharType="end"/>
             </w:r>
-            <w:bookmarkStart w:id="55" w:name="Text76"/>
-            <w:bookmarkEnd w:id="54"/>
+            <w:bookmarkStart w:id="49" w:name="Text76"/>
+            <w:bookmarkEnd w:id="48"/>
             <w:r>
               <w:rPr>
                 <w:rFonts w:ascii="Arial" w:hAnsi="Arial"/>
@@ -12675,10 +12430,10 @@
               </w:rPr>
               <w:fldChar w:fldCharType="end"/>
             </w:r>
-            <w:bookmarkEnd w:id="55"/>
-          </w:p>
-        </w:tc>
-        <w:bookmarkStart w:id="56" w:name="Text47"/>
+            <w:bookmarkEnd w:id="49"/>
+          </w:p>
+        </w:tc>
+        <w:bookmarkStart w:id="50" w:name="Text47"/>
         <w:tc>
           <w:tcPr>
             <w:tcW w:w="2160" w:type="dxa"/>
@@ -12774,7 +12529,7 @@
               </w:rPr>
               <w:fldChar w:fldCharType="end"/>
             </w:r>
-            <w:bookmarkEnd w:id="56"/>
+            <w:bookmarkEnd w:id="50"/>
           </w:p>
         </w:tc>
       </w:tr>
@@ -13206,7 +12961,7 @@
             </w:r>
           </w:p>
         </w:tc>
-        <w:bookmarkStart w:id="57" w:name="Text49"/>
+        <w:bookmarkStart w:id="51" w:name="Text49"/>
         <w:tc>
           <w:tcPr>
             <w:tcW w:w="2160" w:type="dxa"/>
@@ -13303,10 +13058,10 @@
               </w:rPr>
               <w:fldChar w:fldCharType="end"/>
             </w:r>
-            <w:bookmarkEnd w:id="57"/>
-          </w:p>
-        </w:tc>
-        <w:bookmarkStart w:id="58" w:name="Text50"/>
+            <w:bookmarkEnd w:id="51"/>
+          </w:p>
+        </w:tc>
+        <w:bookmarkStart w:id="52" w:name="Text50"/>
         <w:tc>
           <w:tcPr>
             <w:tcW w:w="1872" w:type="dxa"/>
@@ -13405,10 +13160,10 @@
               </w:rPr>
               <w:fldChar w:fldCharType="end"/>
             </w:r>
-            <w:bookmarkEnd w:id="58"/>
-          </w:p>
-        </w:tc>
-        <w:bookmarkStart w:id="59" w:name="Text51"/>
+            <w:bookmarkEnd w:id="52"/>
+          </w:p>
+        </w:tc>
+        <w:bookmarkStart w:id="53" w:name="Text51"/>
         <w:tc>
           <w:tcPr>
             <w:tcW w:w="1584" w:type="dxa"/>
@@ -13505,7 +13260,7 @@
               </w:rPr>
               <w:fldChar w:fldCharType="end"/>
             </w:r>
-            <w:bookmarkEnd w:id="59"/>
+            <w:bookmarkEnd w:id="53"/>
           </w:p>
         </w:tc>
         <w:tc>
@@ -13587,7 +13342,7 @@
             </w:r>
           </w:p>
         </w:tc>
-        <w:bookmarkStart w:id="60" w:name="Text52"/>
+        <w:bookmarkStart w:id="54" w:name="Text52"/>
         <w:tc>
           <w:tcPr>
             <w:tcW w:w="2160" w:type="dxa"/>
@@ -13682,7 +13437,7 @@
               </w:rPr>
               <w:fldChar w:fldCharType="end"/>
             </w:r>
-            <w:bookmarkEnd w:id="60"/>
+            <w:bookmarkEnd w:id="54"/>
           </w:p>
         </w:tc>
       </w:tr>
@@ -13964,7 +13719,7 @@
           </w:p>
         </w:tc>
       </w:tr>
-      <w:bookmarkStart w:id="61" w:name="Text53"/>
+      <w:bookmarkStart w:id="55" w:name="Text53"/>
       <w:tr>
         <w:trPr>
           <w:cantSplit/>
@@ -14066,10 +13821,10 @@
               </w:rPr>
               <w:fldChar w:fldCharType="end"/>
             </w:r>
-            <w:bookmarkEnd w:id="61"/>
-          </w:p>
-        </w:tc>
-        <w:bookmarkStart w:id="62" w:name="Text54"/>
+            <w:bookmarkEnd w:id="55"/>
+          </w:p>
+        </w:tc>
+        <w:bookmarkStart w:id="56" w:name="Text54"/>
         <w:tc>
           <w:tcPr>
             <w:tcW w:w="1008" w:type="dxa"/>
@@ -14163,10 +13918,10 @@
               </w:rPr>
               <w:fldChar w:fldCharType="end"/>
             </w:r>
-            <w:bookmarkEnd w:id="62"/>
-          </w:p>
-        </w:tc>
-        <w:bookmarkStart w:id="63" w:name="Text55"/>
+            <w:bookmarkEnd w:id="56"/>
+          </w:p>
+        </w:tc>
+        <w:bookmarkStart w:id="57" w:name="Text55"/>
         <w:tc>
           <w:tcPr>
             <w:tcW w:w="1872" w:type="dxa"/>
@@ -14263,10 +14018,10 @@
               </w:rPr>
               <w:fldChar w:fldCharType="end"/>
             </w:r>
-            <w:bookmarkEnd w:id="63"/>
-          </w:p>
-        </w:tc>
-        <w:bookmarkStart w:id="64" w:name="Text56"/>
+            <w:bookmarkEnd w:id="57"/>
+          </w:p>
+        </w:tc>
+        <w:bookmarkStart w:id="58" w:name="Text56"/>
         <w:tc>
           <w:tcPr>
             <w:tcW w:w="5616" w:type="dxa"/>
@@ -14363,10 +14118,10 @@
               </w:rPr>
               <w:fldChar w:fldCharType="end"/>
             </w:r>
-            <w:bookmarkEnd w:id="64"/>
-          </w:p>
-        </w:tc>
-        <w:bookmarkStart w:id="65" w:name="Text58"/>
+            <w:bookmarkEnd w:id="58"/>
+          </w:p>
+        </w:tc>
+        <w:bookmarkStart w:id="59" w:name="Text58"/>
         <w:tc>
           <w:tcPr>
             <w:tcW w:w="1872" w:type="dxa"/>
@@ -14465,7 +14220,7 @@
               </w:rPr>
               <w:fldChar w:fldCharType="end"/>
             </w:r>
-            <w:bookmarkEnd w:id="65"/>
+            <w:bookmarkEnd w:id="59"/>
           </w:p>
         </w:tc>
       </w:tr>
@@ -14621,7 +14376,7 @@
             </w:pPr>
           </w:p>
         </w:tc>
-        <w:bookmarkStart w:id="66" w:name="Text57"/>
+        <w:bookmarkStart w:id="60" w:name="Text57"/>
         <w:tc>
           <w:tcPr>
             <w:tcW w:w="6408" w:type="dxa"/>
@@ -14718,10 +14473,10 @@
               </w:rPr>
               <w:fldChar w:fldCharType="end"/>
             </w:r>
-            <w:bookmarkEnd w:id="66"/>
-          </w:p>
-        </w:tc>
-        <w:bookmarkStart w:id="67" w:name="Text59"/>
+            <w:bookmarkEnd w:id="60"/>
+          </w:p>
+        </w:tc>
+        <w:bookmarkStart w:id="61" w:name="Text59"/>
         <w:tc>
           <w:tcPr>
             <w:tcW w:w="3240" w:type="dxa"/>
@@ -14818,7 +14573,7 @@
               </w:rPr>
               <w:fldChar w:fldCharType="end"/>
             </w:r>
-            <w:bookmarkEnd w:id="67"/>
+            <w:bookmarkEnd w:id="61"/>
           </w:p>
         </w:tc>
       </w:tr>
@@ -14870,7 +14625,7 @@
               <w:t>Agent. min. chargé de la vér. préalable des comptes (signature)</w:t>
             </w:r>
           </w:p>
-          <w:bookmarkStart w:id="68" w:name="Text60"/>
+          <w:bookmarkStart w:id="62" w:name="Text60"/>
           <w:p>
             <w:pPr>
               <w:spacing w:before="120"/>
@@ -14956,7 +14711,7 @@
               </w:rPr>
               <w:fldChar w:fldCharType="end"/>
             </w:r>
-            <w:bookmarkEnd w:id="68"/>
+            <w:bookmarkEnd w:id="62"/>
           </w:p>
           <w:p>
             <w:pPr>
@@ -15143,7 +14898,7 @@
               <w:t>Vérifié conforme (ASC) (signature)</w:t>
             </w:r>
           </w:p>
-          <w:bookmarkStart w:id="69" w:name="Text61"/>
+          <w:bookmarkStart w:id="63" w:name="Text61"/>
           <w:p>
             <w:pPr>
               <w:jc w:val="center"/>
@@ -15228,7 +14983,7 @@
               </w:rPr>
               <w:fldChar w:fldCharType="end"/>
             </w:r>
-            <w:bookmarkEnd w:id="69"/>
+            <w:bookmarkEnd w:id="63"/>
           </w:p>
           <w:p>
             <w:pPr>
@@ -15256,7 +15011,7 @@
             </w:pPr>
           </w:p>
         </w:tc>
-        <w:bookmarkStart w:id="70" w:name="Text66"/>
+        <w:bookmarkStart w:id="64" w:name="Text66"/>
         <w:tc>
           <w:tcPr>
             <w:tcW w:w="2160" w:type="dxa"/>
@@ -15352,10 +15107,10 @@
               </w:rPr>
               <w:fldChar w:fldCharType="end"/>
             </w:r>
-            <w:bookmarkEnd w:id="70"/>
-          </w:p>
-        </w:tc>
-        <w:bookmarkStart w:id="71" w:name="Text67"/>
+            <w:bookmarkEnd w:id="64"/>
+          </w:p>
+        </w:tc>
+        <w:bookmarkStart w:id="65" w:name="Text67"/>
         <w:tc>
           <w:tcPr>
             <w:tcW w:w="1080" w:type="dxa"/>
@@ -15450,7 +15205,7 @@
               </w:rPr>
               <w:fldChar w:fldCharType="end"/>
             </w:r>
-            <w:bookmarkEnd w:id="71"/>
+            <w:bookmarkEnd w:id="65"/>
           </w:p>
         </w:tc>
       </w:tr>
@@ -15519,7 +15274,7 @@
             </w:pPr>
           </w:p>
         </w:tc>
-        <w:bookmarkStart w:id="72" w:name="Text65"/>
+        <w:bookmarkStart w:id="66" w:name="Text65"/>
         <w:tc>
           <w:tcPr>
             <w:tcW w:w="3384" w:type="dxa"/>
@@ -15613,7 +15368,7 @@
               </w:rPr>
               <w:fldChar w:fldCharType="end"/>
             </w:r>
-            <w:bookmarkEnd w:id="72"/>
+            <w:bookmarkEnd w:id="66"/>
           </w:p>
         </w:tc>
         <w:tc>
@@ -15672,7 +15427,7 @@
           </w:p>
         </w:tc>
       </w:tr>
-      <w:bookmarkStart w:id="73" w:name="Text62"/>
+      <w:bookmarkStart w:id="67" w:name="Text62"/>
       <w:tr>
         <w:trPr>
           <w:cantSplit/>
@@ -15772,7 +15527,7 @@
               </w:rPr>
               <w:fldChar w:fldCharType="end"/>
             </w:r>
-            <w:bookmarkEnd w:id="73"/>
+            <w:bookmarkEnd w:id="67"/>
           </w:p>
         </w:tc>
         <w:tc>
@@ -16019,8 +15774,6 @@
           <w:lang w:val="fr-FR"/>
         </w:rPr>
       </w:pPr>
-      <w:bookmarkStart w:id="74" w:name="_GoBack"/>
-      <w:bookmarkEnd w:id="74"/>
     </w:p>
     <w:sectPr>
       <w:type w:val="continuous"/>

</xml_diff>